<commit_message>
Added code to find optimal K and DDiag
</commit_message>
<xml_diff>
--- a/Documents/Analysis Plan_v3.0.docx
+++ b/Documents/Analysis Plan_v3.0.docx
@@ -909,12 +909,18 @@
         <w:pStyle w:val="Heading3"/>
       </w:pPr>
       <w:r>
-        <w:t>Training</w:t>
-      </w:r>
-    </w:p>
-    <w:p>
-      <w:r>
-        <w:t xml:space="preserve">We will train an HMM Model on our data after subtracting a </w:t>
+        <w:t>Modelling</w:t>
+      </w:r>
+    </w:p>
+    <w:p>
+      <w:r>
+        <w:t xml:space="preserve">We will </w:t>
+      </w:r>
+      <w:r>
+        <w:t xml:space="preserve">create an HMM </w:t>
+      </w:r>
+      <w:r>
+        <w:t xml:space="preserve">on our data after subtracting a </w:t>
       </w:r>
       <w:commentRangeStart w:id="11"/>
       <w:commentRangeStart w:id="12"/>
@@ -1286,7 +1292,6 @@
               <w:rPr>
                 <w:color w:val="000000" w:themeColor="text1"/>
               </w:rPr>
-              <w:lastRenderedPageBreak/>
               <w:t xml:space="preserve">Select the </w:t>
             </w:r>
             <w:proofErr w:type="spellStart"/>
@@ -1314,7 +1319,6 @@
           <w:p>
             <w:proofErr w:type="spellStart"/>
             <w:r>
-              <w:lastRenderedPageBreak/>
               <w:t>cyc</w:t>
             </w:r>
             <w:proofErr w:type="spellEnd"/>
@@ -1396,7 +1400,6 @@
         <w:pStyle w:val="Heading3"/>
       </w:pPr>
       <w:r>
-        <w:lastRenderedPageBreak/>
         <w:t>Outputs</w:t>
       </w:r>
       <w:r>
@@ -1909,7 +1912,6 @@
               <w:ind w:left="294" w:hanging="283"/>
             </w:pPr>
             <w:r>
-              <w:lastRenderedPageBreak/>
               <w:t xml:space="preserve"> Analyse differences between the clinical and control group for each </w:t>
             </w:r>
             <w:commentRangeStart w:id="22"/>
@@ -1937,7 +1939,6 @@
           </w:tcPr>
           <w:p>
             <w:r>
-              <w:lastRenderedPageBreak/>
               <w:t xml:space="preserve">Is there a difference in the </w:t>
             </w:r>
             <w:r>
@@ -1947,13 +1948,13 @@
               <w:t>Fractional Occupancy</w:t>
             </w:r>
             <w:r>
-              <w:t xml:space="preserve"> of each Brain State between the Clinical and Control groups while watching the whole video? </w:t>
-            </w:r>
-          </w:p>
-          <w:p/>
-          <w:p>
-            <w:r>
-              <w:t>What about for specific video segments? For example, does the clinical group occupy Brain States similar to the Default Mode Network during emotionally salient video segments, more than the Control group?</w:t>
+              <w:t xml:space="preserve"> of each Brain State between the Clinical and Control groups </w:t>
+            </w:r>
+            <w:r>
+              <w:t>for</w:t>
+            </w:r>
+            <w:r>
+              <w:t xml:space="preserve"> specific video segments? For example, does the clinical group occupy Brain States similar to the Default Mode Network during emotionally salient video segments, more than the Control group?</w:t>
             </w:r>
           </w:p>
         </w:tc>
@@ -2036,17 +2037,6 @@
             <w:r>
               <w:t xml:space="preserve"> </w:t>
             </w:r>
-            <w:commentRangeStart w:id="23"/>
-            <w:r>
-              <w:t>Repeat this for the video as a whole.</w:t>
-            </w:r>
-            <w:commentRangeEnd w:id="23"/>
-            <w:r>
-              <w:rPr>
-                <w:rStyle w:val="CommentReference"/>
-              </w:rPr>
-              <w:commentReference w:id="23"/>
-            </w:r>
           </w:p>
           <w:p/>
           <w:p/>
@@ -2158,18 +2148,24 @@
               <w:t xml:space="preserve">a difference in cardiac response </w:t>
             </w:r>
             <w:r>
-              <w:t xml:space="preserve">in the Control group compared to the Clinical group when watching the whole video? For each video </w:t>
-            </w:r>
-            <w:commentRangeStart w:id="24"/>
+              <w:t xml:space="preserve">in the Control group compared to the Clinical group when </w:t>
+            </w:r>
+            <w:r>
+              <w:t>watching e</w:t>
+            </w:r>
+            <w:r>
+              <w:t xml:space="preserve">ach video </w:t>
+            </w:r>
+            <w:commentRangeStart w:id="23"/>
             <w:r>
               <w:t>segment</w:t>
             </w:r>
-            <w:commentRangeEnd w:id="24"/>
+            <w:commentRangeEnd w:id="23"/>
             <w:r>
               <w:rPr>
                 <w:rStyle w:val="CommentReference"/>
               </w:rPr>
-              <w:commentReference w:id="24"/>
+              <w:commentReference w:id="23"/>
             </w:r>
             <w:r>
               <w:t>?</w:t>
@@ -2206,31 +2202,11 @@
             <w:tcW w:w="1843" w:type="dxa"/>
           </w:tcPr>
           <w:p>
-            <w:commentRangeStart w:id="25"/>
-            <w:r>
-              <w:t xml:space="preserve">Age, Sex, </w:t>
-            </w:r>
-            <w:commentRangeStart w:id="26"/>
-            <w:r>
-              <w:t xml:space="preserve">Ethnicity, Chlorpromazine Equivalent </w:t>
-            </w:r>
-            <w:r>
-              <w:lastRenderedPageBreak/>
-              <w:t>Psychotropic Dose</w:t>
-            </w:r>
-            <w:commentRangeEnd w:id="25"/>
-            <w:r>
-              <w:rPr>
-                <w:rStyle w:val="CommentReference"/>
-              </w:rPr>
-              <w:commentReference w:id="25"/>
-            </w:r>
-            <w:commentRangeEnd w:id="26"/>
-            <w:r>
-              <w:rPr>
-                <w:rStyle w:val="CommentReference"/>
-              </w:rPr>
-              <w:commentReference w:id="26"/>
+            <w:r>
+              <w:t>Age, Sex</w:t>
+            </w:r>
+            <w:r>
+              <w:t>,</w:t>
             </w:r>
           </w:p>
           <w:p>
@@ -2255,7 +2231,6 @@
                 <w:b/>
                 <w:bCs/>
               </w:rPr>
-              <w:lastRenderedPageBreak/>
               <w:t>H</w:t>
             </w:r>
             <w:r>
@@ -2290,28 +2265,29 @@
           <w:p/>
           <w:p>
             <w:r>
-              <w:lastRenderedPageBreak/>
-              <w:t xml:space="preserve">Extract HR and PPG amplitudes for each segment and analyse difference between groups using t-tests for each </w:t>
-            </w:r>
-            <w:commentRangeStart w:id="27"/>
-            <w:r>
-              <w:t>segment and whol</w:t>
-            </w:r>
-            <w:r>
-              <w:t>e</w:t>
-            </w:r>
-            <w:r>
-              <w:t xml:space="preserve"> video</w:t>
-            </w:r>
-            <w:commentRangeEnd w:id="27"/>
-            <w:r>
-              <w:rPr>
-                <w:rStyle w:val="CommentReference"/>
-              </w:rPr>
-              <w:commentReference w:id="27"/>
-            </w:r>
-            <w:r>
-              <w:t>.</w:t>
+              <w:t xml:space="preserve">Extract HR and PPG amplitudes for each segment and </w:t>
+            </w:r>
+            <w:proofErr w:type="gramStart"/>
+            <w:r>
+              <w:t xml:space="preserve">analyse </w:t>
+            </w:r>
+            <w:r>
+              <w:t xml:space="preserve"> </w:t>
+            </w:r>
+            <w:r>
+              <w:t>difference</w:t>
+            </w:r>
+            <w:proofErr w:type="gramEnd"/>
+            <w:r>
+              <w:t xml:space="preserve"> between groups using </w:t>
+            </w:r>
+            <w:proofErr w:type="spellStart"/>
+            <w:r>
+              <w:t>mANCOVA</w:t>
+            </w:r>
+            <w:proofErr w:type="spellEnd"/>
+            <w:r>
+              <w:t xml:space="preserve"> and post-hoc t tests.</w:t>
             </w:r>
           </w:p>
           <w:p/>
@@ -2325,7 +2301,6 @@
           </w:tcPr>
           <w:p>
             <w:r>
-              <w:lastRenderedPageBreak/>
               <w:t>Is there an association between symptoms severity as measured by the scores used, and heart rate variability or switching rates?</w:t>
             </w:r>
           </w:p>
@@ -2338,16 +2313,24 @@
             <w:r>
               <w:t xml:space="preserve">PANSS, </w:t>
             </w:r>
-            <w:commentRangeStart w:id="28"/>
+            <w:commentRangeStart w:id="24"/>
+            <w:commentRangeStart w:id="25"/>
             <w:r>
               <w:t>HDRS</w:t>
             </w:r>
-            <w:commentRangeEnd w:id="28"/>
+            <w:commentRangeEnd w:id="24"/>
             <w:r>
               <w:rPr>
                 <w:rStyle w:val="CommentReference"/>
               </w:rPr>
-              <w:commentReference w:id="28"/>
+              <w:commentReference w:id="24"/>
+            </w:r>
+            <w:commentRangeEnd w:id="25"/>
+            <w:r>
+              <w:rPr>
+                <w:rStyle w:val="CommentReference"/>
+              </w:rPr>
+              <w:commentReference w:id="25"/>
             </w:r>
             <w:r>
               <w:t>, YMRS, SAS, CGI-S, SOFAS</w:t>
@@ -2439,7 +2422,6 @@
         <w:pStyle w:val="Heading2"/>
       </w:pPr>
       <w:r>
-        <w:lastRenderedPageBreak/>
         <w:t>References</w:t>
       </w:r>
     </w:p>
@@ -2607,56 +2589,24 @@
           <w:sz w:val="20"/>
           <w:szCs w:val="20"/>
         </w:rPr>
-        <w:t xml:space="preserve">As per Jayson's </w:t>
-      </w:r>
-      <w:proofErr w:type="spellStart"/>
+        <w:t>As per Jayson's PCNS_writeup_methods, need to clarify exact number eventually</w:t>
+      </w:r>
+    </w:p>
+  </w:comment>
+  <w:comment w:id="3" w:author="Judy Xiaotian Li" w:date="2025-08-20T18:20:00Z" w:initials="JL">
+    <w:p>
+      <w:r>
+        <w:rPr>
+          <w:rStyle w:val="CommentReference"/>
+        </w:rPr>
+        <w:annotationRef/>
+      </w:r>
       <w:r>
         <w:rPr>
           <w:sz w:val="20"/>
           <w:szCs w:val="20"/>
         </w:rPr>
-        <w:t>PCNS_writeup_methods</w:t>
-      </w:r>
-      <w:proofErr w:type="spellEnd"/>
-      <w:r>
-        <w:rPr>
-          <w:sz w:val="20"/>
-          <w:szCs w:val="20"/>
-        </w:rPr>
-        <w:t>, need to clarify exact number eventually</w:t>
-      </w:r>
-    </w:p>
-  </w:comment>
-  <w:comment w:id="3" w:author="Judy Xiaotian Li" w:date="2025-08-20T18:20:00Z" w:initials="JL">
-    <w:p>
-      <w:r>
-        <w:rPr>
-          <w:rStyle w:val="CommentReference"/>
-        </w:rPr>
-        <w:annotationRef/>
-      </w:r>
-      <w:r>
-        <w:rPr>
-          <w:sz w:val="20"/>
-          <w:szCs w:val="20"/>
-        </w:rPr>
-        <w:t xml:space="preserve">Have to check </w:t>
-      </w:r>
-      <w:proofErr w:type="spellStart"/>
-      <w:r>
-        <w:rPr>
-          <w:sz w:val="20"/>
-          <w:szCs w:val="20"/>
-        </w:rPr>
-        <w:t>RedCap</w:t>
-      </w:r>
-      <w:proofErr w:type="spellEnd"/>
-      <w:r>
-        <w:rPr>
-          <w:sz w:val="20"/>
-          <w:szCs w:val="20"/>
-        </w:rPr>
-        <w:t xml:space="preserve"> for exact numbers</w:t>
+        <w:t>Have to check RedCap for exact numbers</w:t>
       </w:r>
     </w:p>
   </w:comment>
@@ -2827,27 +2777,45 @@
           <w:sz w:val="20"/>
           <w:szCs w:val="20"/>
         </w:rPr>
-        <w:t xml:space="preserve">Want to clarify - can the HMM MAR toolbox </w:t>
-      </w:r>
-      <w:proofErr w:type="gramStart"/>
+        <w:t>Want to clarify - can the HMM MAR toolbox do this automatically or do I have to do this manually</w:t>
+      </w:r>
+    </w:p>
+  </w:comment>
+  <w:comment w:id="18" w:author="Judy Xiaotian Li" w:date="2025-09-21T21:03:00Z" w:initials="JL">
+    <w:p>
+      <w:r>
+        <w:rPr>
+          <w:rStyle w:val="CommentReference"/>
+        </w:rPr>
+        <w:annotationRef/>
+      </w:r>
       <w:r>
         <w:rPr>
           <w:sz w:val="20"/>
           <w:szCs w:val="20"/>
         </w:rPr>
-        <w:t>do</w:t>
-      </w:r>
-      <w:proofErr w:type="gramEnd"/>
+        <w:t>Katharina, is there a correction you are familiar and comfortable using? Otherwise I have read about a Benjamin-Hoghberg FDR procedure</w:t>
+      </w:r>
+    </w:p>
+  </w:comment>
+  <w:comment w:id="19" w:author="Judy Xiaotian Li" w:date="2025-09-21T21:02:00Z" w:initials="JL">
+    <w:p>
+      <w:r>
+        <w:rPr>
+          <w:rStyle w:val="CommentReference"/>
+        </w:rPr>
+        <w:annotationRef/>
+      </w:r>
       <w:r>
         <w:rPr>
           <w:sz w:val="20"/>
           <w:szCs w:val="20"/>
         </w:rPr>
-        <w:t xml:space="preserve"> this automatically or do I have to do this manually</w:t>
+        <w:t>Does this still apply in Bayesian statistics?</w:t>
       </w:r>
     </w:p>
   </w:comment>
-  <w:comment w:id="18" w:author="Judy Xiaotian Li" w:date="2025-09-21T21:03:00Z" w:initials="JL">
+  <w:comment w:id="20" w:author="Judy Xiaotian Li" w:date="2025-08-20T12:51:00Z" w:initials="JL">
     <w:p>
       <w:r>
         <w:rPr>
@@ -2860,277 +2828,88 @@
           <w:sz w:val="20"/>
           <w:szCs w:val="20"/>
         </w:rPr>
-        <w:t xml:space="preserve">Katharina, is there a correction you are familiar and comfortable using? </w:t>
-      </w:r>
-      <w:proofErr w:type="gramStart"/>
+        <w:t>Meer did this and also did the significantly different transition probabilities. Unsure where top 20% came from.</w:t>
+      </w:r>
+    </w:p>
+  </w:comment>
+  <w:comment w:id="21" w:author="Katharina Wellstein" w:date="2025-09-22T14:51:00Z" w:initials="KW">
+    <w:p>
+      <w:pPr>
+        <w:pStyle w:val="CommentText"/>
+      </w:pPr>
+      <w:r>
+        <w:rPr>
+          <w:rStyle w:val="CommentReference"/>
+        </w:rPr>
+        <w:annotationRef/>
+      </w:r>
+      <w:r>
+        <w:t>Lets use that as well, since they did it we can easily justify the number as in “similarly to vanMeer et al.”</w:t>
+      </w:r>
+    </w:p>
+  </w:comment>
+  <w:comment w:id="22" w:author="Katharina Wellstein" w:date="2025-09-22T15:26:00Z" w:initials="KW">
+    <w:p>
+      <w:pPr>
+        <w:pStyle w:val="CommentText"/>
+      </w:pPr>
+      <w:r>
+        <w:rPr>
+          <w:rStyle w:val="CommentReference"/>
+        </w:rPr>
+        <w:annotationRef/>
+      </w:r>
+      <w:r>
+        <w:t>Are you sue you want to analyse ALL probabilities? You have to correct for multiple tests here as well….</w:t>
+      </w:r>
+    </w:p>
+  </w:comment>
+  <w:comment w:id="23" w:author="Katharina Wellstein" w:date="2025-09-22T16:33:00Z" w:initials="KW">
+    <w:p>
+      <w:pPr>
+        <w:pStyle w:val="CommentText"/>
+      </w:pPr>
+      <w:r>
+        <w:rPr>
+          <w:rStyle w:val="CommentReference"/>
+        </w:rPr>
+        <w:annotationRef/>
+      </w:r>
+      <w:r>
+        <w:t>If you analyse each video segment, use rmANCOVA (i.e. all segments in the same analysis model). I would again decide on one of the two tests, whole video or segments.</w:t>
+      </w:r>
+    </w:p>
+  </w:comment>
+  <w:comment w:id="24" w:author="Katharina Wellstein" w:date="2025-09-22T16:35:00Z" w:initials="KW">
+    <w:p>
+      <w:pPr>
+        <w:pStyle w:val="CommentText"/>
+      </w:pPr>
+      <w:r>
+        <w:rPr>
+          <w:rStyle w:val="CommentReference"/>
+        </w:rPr>
+        <w:annotationRef/>
+      </w:r>
+      <w:r>
+        <w:t>Is that heart rate variabvlility?</w:t>
+      </w:r>
+    </w:p>
+  </w:comment>
+  <w:comment w:id="25" w:author="Judy Xiaotian Li" w:date="2025-09-22T16:41:00Z" w:initials="JL">
+    <w:p>
+      <w:r>
+        <w:rPr>
+          <w:rStyle w:val="CommentReference"/>
+        </w:rPr>
+        <w:annotationRef/>
+      </w:r>
       <w:r>
         <w:rPr>
           <w:sz w:val="20"/>
           <w:szCs w:val="20"/>
         </w:rPr>
-        <w:t>Otherwise</w:t>
-      </w:r>
-      <w:proofErr w:type="gramEnd"/>
-      <w:r>
-        <w:rPr>
-          <w:sz w:val="20"/>
-          <w:szCs w:val="20"/>
-        </w:rPr>
-        <w:t xml:space="preserve"> I have read about a Benjamin-</w:t>
-      </w:r>
-      <w:proofErr w:type="spellStart"/>
-      <w:r>
-        <w:rPr>
-          <w:sz w:val="20"/>
-          <w:szCs w:val="20"/>
-        </w:rPr>
-        <w:t>Hoghberg</w:t>
-      </w:r>
-      <w:proofErr w:type="spellEnd"/>
-      <w:r>
-        <w:rPr>
-          <w:sz w:val="20"/>
-          <w:szCs w:val="20"/>
-        </w:rPr>
-        <w:t xml:space="preserve"> FDR procedure</w:t>
-      </w:r>
-    </w:p>
-  </w:comment>
-  <w:comment w:id="19" w:author="Judy Xiaotian Li" w:date="2025-09-21T21:02:00Z" w:initials="JL">
-    <w:p>
-      <w:r>
-        <w:rPr>
-          <w:rStyle w:val="CommentReference"/>
-        </w:rPr>
-        <w:annotationRef/>
-      </w:r>
-      <w:r>
-        <w:rPr>
-          <w:sz w:val="20"/>
-          <w:szCs w:val="20"/>
-        </w:rPr>
-        <w:t>Does this still apply in Bayesian statistics?</w:t>
-      </w:r>
-    </w:p>
-  </w:comment>
-  <w:comment w:id="20" w:author="Judy Xiaotian Li" w:date="2025-08-20T12:51:00Z" w:initials="JL">
-    <w:p>
-      <w:r>
-        <w:rPr>
-          <w:rStyle w:val="CommentReference"/>
-        </w:rPr>
-        <w:annotationRef/>
-      </w:r>
-      <w:r>
-        <w:rPr>
-          <w:sz w:val="20"/>
-          <w:szCs w:val="20"/>
-        </w:rPr>
-        <w:t>Meer did this and also did the significantly different transition probabilities. Unsure where top 20% came from.</w:t>
-      </w:r>
-    </w:p>
-  </w:comment>
-  <w:comment w:id="21" w:author="Katharina Wellstein" w:date="2025-09-22T14:51:00Z" w:initials="KW">
-    <w:p>
-      <w:pPr>
-        <w:pStyle w:val="CommentText"/>
-      </w:pPr>
-      <w:r>
-        <w:rPr>
-          <w:rStyle w:val="CommentReference"/>
-        </w:rPr>
-        <w:annotationRef/>
-      </w:r>
-      <w:proofErr w:type="spellStart"/>
-      <w:proofErr w:type="gramStart"/>
-      <w:r>
-        <w:t>Lets</w:t>
-      </w:r>
-      <w:proofErr w:type="spellEnd"/>
-      <w:proofErr w:type="gramEnd"/>
-      <w:r>
-        <w:t xml:space="preserve"> use that as well, since they did </w:t>
-      </w:r>
-      <w:proofErr w:type="gramStart"/>
-      <w:r>
-        <w:t>it</w:t>
-      </w:r>
-      <w:proofErr w:type="gramEnd"/>
-      <w:r>
-        <w:t xml:space="preserve"> we can easily justify the number as in “similarly to </w:t>
-      </w:r>
-      <w:proofErr w:type="spellStart"/>
-      <w:r>
-        <w:t>vanMeer</w:t>
-      </w:r>
-      <w:proofErr w:type="spellEnd"/>
-      <w:r>
-        <w:t xml:space="preserve"> et al.”</w:t>
-      </w:r>
-    </w:p>
-  </w:comment>
-  <w:comment w:id="22" w:author="Katharina Wellstein" w:date="2025-09-22T15:26:00Z" w:initials="KW">
-    <w:p>
-      <w:pPr>
-        <w:pStyle w:val="CommentText"/>
-      </w:pPr>
-      <w:r>
-        <w:rPr>
-          <w:rStyle w:val="CommentReference"/>
-        </w:rPr>
-        <w:annotationRef/>
-      </w:r>
-      <w:r>
-        <w:t xml:space="preserve">Are you </w:t>
-      </w:r>
-      <w:proofErr w:type="spellStart"/>
-      <w:proofErr w:type="gramStart"/>
-      <w:r>
-        <w:t>sue</w:t>
-      </w:r>
-      <w:proofErr w:type="spellEnd"/>
-      <w:proofErr w:type="gramEnd"/>
-      <w:r>
-        <w:t xml:space="preserve"> you want to analyse ALL probabilities? You have to correct for multiple tests here as well….</w:t>
-      </w:r>
-    </w:p>
-  </w:comment>
-  <w:comment w:id="23" w:author="Katharina Wellstein" w:date="2025-09-22T16:30:00Z" w:initials="KW">
-    <w:p>
-      <w:pPr>
-        <w:pStyle w:val="CommentText"/>
-      </w:pPr>
-      <w:r>
-        <w:rPr>
-          <w:rStyle w:val="CommentReference"/>
-        </w:rPr>
-        <w:annotationRef/>
-      </w:r>
-      <w:r>
-        <w:t>Do we need this? The less tests the better…</w:t>
-      </w:r>
-    </w:p>
-  </w:comment>
-  <w:comment w:id="24" w:author="Katharina Wellstein" w:date="2025-09-22T16:33:00Z" w:initials="KW">
-    <w:p>
-      <w:pPr>
-        <w:pStyle w:val="CommentText"/>
-      </w:pPr>
-      <w:r>
-        <w:rPr>
-          <w:rStyle w:val="CommentReference"/>
-        </w:rPr>
-        <w:annotationRef/>
-      </w:r>
-      <w:r>
-        <w:t xml:space="preserve">If you analyse each video segment, use </w:t>
-      </w:r>
-      <w:proofErr w:type="spellStart"/>
-      <w:r>
-        <w:t>rmANCOVA</w:t>
-      </w:r>
-      <w:proofErr w:type="spellEnd"/>
-      <w:r>
-        <w:t xml:space="preserve"> (i.e. all segments in the same analysis model). I would again decide on one of the two tests, whole video or segments.</w:t>
-      </w:r>
-    </w:p>
-  </w:comment>
-  <w:comment w:id="25" w:author="Judy Xiaotian Li" w:date="2025-09-21T21:10:00Z" w:initials="JL">
-    <w:p>
-      <w:pPr>
-        <w:rPr>
-          <w:sz w:val="20"/>
-          <w:szCs w:val="20"/>
-        </w:rPr>
-      </w:pPr>
-      <w:r>
-        <w:rPr>
-          <w:rStyle w:val="CommentReference"/>
-        </w:rPr>
-        <w:annotationRef/>
-      </w:r>
-      <w:r>
-        <w:rPr>
-          <w:sz w:val="20"/>
-          <w:szCs w:val="20"/>
-        </w:rPr>
-        <w:t>Is it correct to use MANCOVA so we can account for confounding variables?</w:t>
-      </w:r>
-    </w:p>
-    <w:p>
-      <w:r>
-        <w:rPr>
-          <w:sz w:val="20"/>
-          <w:szCs w:val="20"/>
-        </w:rPr>
-        <w:t>Yes, that works.</w:t>
-      </w:r>
-    </w:p>
-  </w:comment>
-  <w:comment w:id="26" w:author="Katharina Wellstein" w:date="2025-09-22T16:31:00Z" w:initials="KW">
-    <w:p>
-      <w:pPr>
-        <w:pStyle w:val="CommentText"/>
-      </w:pPr>
-      <w:r>
-        <w:rPr>
-          <w:rStyle w:val="CommentReference"/>
-        </w:rPr>
-        <w:annotationRef/>
-      </w:r>
-      <w:r>
-        <w:t xml:space="preserve">I don’t think we have enough variability in ethnicity for that to enter the model, we also only have medication for the clinical group, so we cannot use it in a test that tests differences between the two different groups. You could run a separate repeated measures ANOCVA of cardiac response to the different segments for the clinical group only </w:t>
-      </w:r>
-      <w:proofErr w:type="gramStart"/>
-      <w:r>
-        <w:t>an</w:t>
-      </w:r>
-      <w:proofErr w:type="gramEnd"/>
-      <w:r>
-        <w:t xml:space="preserve"> then add these covariates, if you are </w:t>
-      </w:r>
-      <w:proofErr w:type="spellStart"/>
-      <w:r>
-        <w:t>intertested</w:t>
-      </w:r>
-      <w:proofErr w:type="spellEnd"/>
-      <w:r>
-        <w:t xml:space="preserve"> in it. </w:t>
-      </w:r>
-    </w:p>
-  </w:comment>
-  <w:comment w:id="27" w:author="Katharina Wellstein" w:date="2025-09-22T16:28:00Z" w:initials="KW">
-    <w:p>
-      <w:pPr>
-        <w:pStyle w:val="CommentText"/>
-      </w:pPr>
-      <w:r>
-        <w:rPr>
-          <w:rStyle w:val="CommentReference"/>
-        </w:rPr>
-        <w:annotationRef/>
-      </w:r>
-      <w:r>
-        <w:t>Either or, otherwise its double-dipping</w:t>
-      </w:r>
-    </w:p>
-  </w:comment>
-  <w:comment w:id="28" w:author="Katharina Wellstein" w:date="2025-09-22T16:35:00Z" w:initials="KW">
-    <w:p>
-      <w:pPr>
-        <w:pStyle w:val="CommentText"/>
-      </w:pPr>
-      <w:r>
-        <w:rPr>
-          <w:rStyle w:val="CommentReference"/>
-        </w:rPr>
-        <w:annotationRef/>
-      </w:r>
-      <w:r>
-        <w:t xml:space="preserve">Is that heart rate </w:t>
-      </w:r>
-      <w:r>
-        <w:t>variabvlility?</w:t>
+        <w:t>It is Hamilton Depression Rating Scale (HDRS), these are all different severity scores</w:t>
       </w:r>
     </w:p>
   </w:comment>
@@ -3156,12 +2935,9 @@
   <w15:commentEx w15:paraId="4B230E02" w15:done="1"/>
   <w15:commentEx w15:paraId="1ADD4F73" w15:paraIdParent="4B230E02" w15:done="1"/>
   <w15:commentEx w15:paraId="373DB7C2" w15:done="0"/>
-  <w15:commentEx w15:paraId="2D0C8658" w15:done="0"/>
   <w15:commentEx w15:paraId="00465156" w15:done="0"/>
-  <w15:commentEx w15:paraId="7F014879" w15:done="0"/>
-  <w15:commentEx w15:paraId="0EE2A5A0" w15:done="0"/>
-  <w15:commentEx w15:paraId="4A88A437" w15:done="0"/>
-  <w15:commentEx w15:paraId="0DDA848B" w15:done="0"/>
+  <w15:commentEx w15:paraId="0DDA848B" w15:done="1"/>
+  <w15:commentEx w15:paraId="39B946DD" w15:paraIdParent="0DDA848B" w15:done="1"/>
 </w15:commentsEx>
 </file>
 
@@ -3196,12 +2972,9 @@
     </w16cex:extLst>
   </w16cex:commentExtensible>
   <w16cex:commentExtensible w16cex:durableId="221652BA" w16cex:dateUtc="2025-09-22T05:26:00Z"/>
-  <w16cex:commentExtensible w16cex:durableId="582633C6" w16cex:dateUtc="2025-09-22T06:30:00Z"/>
   <w16cex:commentExtensible w16cex:durableId="4BA0C33C" w16cex:dateUtc="2025-09-22T06:33:00Z"/>
-  <w16cex:commentExtensible w16cex:durableId="487B36D6" w16cex:dateUtc="2025-09-21T11:10:00Z"/>
-  <w16cex:commentExtensible w16cex:durableId="17F303E2" w16cex:dateUtc="2025-09-22T06:31:00Z"/>
-  <w16cex:commentExtensible w16cex:durableId="142C1F4F" w16cex:dateUtc="2025-09-22T06:28:00Z"/>
   <w16cex:commentExtensible w16cex:durableId="123760D8" w16cex:dateUtc="2025-09-22T06:35:00Z"/>
+  <w16cex:commentExtensible w16cex:durableId="4F7EED69" w16cex:dateUtc="2025-09-22T06:41:00Z"/>
 </w16cex:commentsExtensible>
 </file>
 
@@ -3224,12 +2997,9 @@
   <w16cid:commentId w16cid:paraId="4B230E02" w16cid:durableId="5F98E95C"/>
   <w16cid:commentId w16cid:paraId="1ADD4F73" w16cid:durableId="395CEC05"/>
   <w16cid:commentId w16cid:paraId="373DB7C2" w16cid:durableId="221652BA"/>
-  <w16cid:commentId w16cid:paraId="2D0C8658" w16cid:durableId="582633C6"/>
   <w16cid:commentId w16cid:paraId="00465156" w16cid:durableId="4BA0C33C"/>
-  <w16cid:commentId w16cid:paraId="7F014879" w16cid:durableId="487B36D6"/>
-  <w16cid:commentId w16cid:paraId="0EE2A5A0" w16cid:durableId="17F303E2"/>
-  <w16cid:commentId w16cid:paraId="4A88A437" w16cid:durableId="142C1F4F"/>
   <w16cid:commentId w16cid:paraId="0DDA848B" w16cid:durableId="123760D8"/>
+  <w16cid:commentId w16cid:paraId="39B946DD" w16cid:durableId="4F7EED69"/>
 </w16cid:commentsIds>
 </file>
 

</xml_diff>